<commit_message>
add table HeaderRowCount attribute
</commit_message>
<xml_diff>
--- a/OpenXmlPowerToolsExamples/DocumentAssembler02/TemplateDocument.docx
+++ b/OpenXmlPowerToolsExamples/DocumentAssembler02/TemplateDocument.docx
@@ -1,19 +1,14 @@
 
 <file path=word/document.xml><?xml version="1.0" encoding="utf-8"?>
-<w:document xmlns:wpc="http://schemas.microsoft.com/office/word/2010/wordprocessingCanvas" xmlns:mc="http://schemas.openxmlformats.org/markup-compatibility/2006" xmlns:o="urn:schemas-microsoft-com:office:office" xmlns:r="http://schemas.openxmlformats.org/officeDocument/2006/relationships" xmlns:m="http://schemas.openxmlformats.org/officeDocument/2006/math" xmlns:v="urn:schemas-microsoft-com:vml" xmlns:wp14="http://schemas.microsoft.com/office/word/2010/wordprocessingDrawing" xmlns:wp="http://schemas.openxmlformats.org/drawingml/2006/wordprocessingDrawing" xmlns:w10="urn:schemas-microsoft-com:office:word" xmlns:w="http://schemas.openxmlformats.org/wordprocessingml/2006/main" xmlns:w14="http://schemas.microsoft.com/office/word/2010/wordml" xmlns:w15="http://schemas.microsoft.com/office/word/2012/wordml" xmlns:wpg="http://schemas.microsoft.com/office/word/2010/wordprocessingGroup" xmlns:wpi="http://schemas.microsoft.com/office/word/2010/wordprocessingInk" xmlns:wne="http://schemas.microsoft.com/office/word/2006/wordml" xmlns:wps="http://schemas.microsoft.com/office/word/2010/wordprocessingShape" mc:Ignorable="w14 w15 wp14">
+<w:document xmlns:wpc="http://schemas.microsoft.com/office/word/2010/wordprocessingCanvas" xmlns:cx="http://schemas.microsoft.com/office/drawing/2014/chartex" xmlns:cx1="http://schemas.microsoft.com/office/drawing/2015/9/8/chartex" xmlns:cx2="http://schemas.microsoft.com/office/drawing/2015/10/21/chartex" xmlns:cx3="http://schemas.microsoft.com/office/drawing/2016/5/9/chartex" xmlns:cx4="http://schemas.microsoft.com/office/drawing/2016/5/10/chartex" xmlns:cx5="http://schemas.microsoft.com/office/drawing/2016/5/11/chartex" xmlns:cx6="http://schemas.microsoft.com/office/drawing/2016/5/12/chartex" xmlns:cx7="http://schemas.microsoft.com/office/drawing/2016/5/13/chartex" xmlns:cx8="http://schemas.microsoft.com/office/drawing/2016/5/14/chartex" xmlns:mc="http://schemas.openxmlformats.org/markup-compatibility/2006" xmlns:aink="http://schemas.microsoft.com/office/drawing/2016/ink" xmlns:am3d="http://schemas.microsoft.com/office/drawing/2017/model3d" xmlns:o="urn:schemas-microsoft-com:office:office" xmlns:r="http://schemas.openxmlformats.org/officeDocument/2006/relationships" xmlns:m="http://schemas.openxmlformats.org/officeDocument/2006/math" xmlns:v="urn:schemas-microsoft-com:vml" xmlns:wp14="http://schemas.microsoft.com/office/word/2010/wordprocessingDrawing" xmlns:wp="http://schemas.openxmlformats.org/drawingml/2006/wordprocessingDrawing" xmlns:w10="urn:schemas-microsoft-com:office:word" xmlns:w="http://schemas.openxmlformats.org/wordprocessingml/2006/main" xmlns:w14="http://schemas.microsoft.com/office/word/2010/wordml" xmlns:w15="http://schemas.microsoft.com/office/word/2012/wordml" xmlns:w16cex="http://schemas.microsoft.com/office/word/2018/wordml/cex" xmlns:w16cid="http://schemas.microsoft.com/office/word/2016/wordml/cid" xmlns:w16="http://schemas.microsoft.com/office/word/2018/wordml" xmlns:w16se="http://schemas.microsoft.com/office/word/2015/wordml/symex" xmlns:wpg="http://schemas.microsoft.com/office/word/2010/wordprocessingGroup" xmlns:wpi="http://schemas.microsoft.com/office/word/2010/wordprocessingInk" xmlns:wne="http://schemas.microsoft.com/office/word/2006/wordml" xmlns:wps="http://schemas.microsoft.com/office/word/2010/wordprocessingShape" mc:Ignorable="w14 w15 w16se w16cid w16 w16cex wp14">
   <w:body>
     <w:p>
       <w:pPr>
         <w:ind w:left="4320"/>
       </w:pPr>
       <w:r>
-        <w:t xml:space="preserve">Contoso, </w:t>
-      </w:r>
-      <w:proofErr w:type="spellStart"/>
-      <w:r>
-        <w:t>Inc</w:t>
-      </w:r>
-      <w:proofErr w:type="spellEnd"/>
+        <w:t>Contoso, Inc</w:t>
+      </w:r>
     </w:p>
     <w:p>
       <w:pPr>
@@ -46,11 +41,11 @@
         <w:t>Content Select</w:t>
       </w:r>
       <w:r>
-        <w:t>="</w:t>
+        <w:t>=</w:t>
       </w:r>
       <w:proofErr w:type="gramStart"/>
       <w:r>
-        <w:t>./</w:t>
+        <w:t>"./</w:t>
       </w:r>
       <w:proofErr w:type="gramEnd"/>
       <w:r>
@@ -65,12 +60,7 @@
     </w:p>
     <w:p>
       <w:r>
-        <w:t>On the Insert tab, the galleries include items that are designed to co</w:t>
-      </w:r>
-      <w:bookmarkStart w:id="0" w:name="_GoBack"/>
-      <w:bookmarkEnd w:id="0"/>
-      <w:r>
-        <w:t>ordinate with the overall look of your document.</w:t>
+        <w:t>On the Insert tab, the galleries include items that are designed to coordinate with the overall look of your document.</w:t>
       </w:r>
     </w:p>
     <w:p>
@@ -120,14 +110,14 @@
         <w:rPr>
           <w:i/>
         </w:rPr>
-        <w:t>="</w:t>
+        <w:t>=</w:t>
       </w:r>
       <w:proofErr w:type="gramStart"/>
       <w:r>
         <w:rPr>
           <w:i/>
         </w:rPr>
-        <w:t>./</w:t>
+        <w:t>"./</w:t>
       </w:r>
       <w:proofErr w:type="spellStart"/>
       <w:proofErr w:type="gramEnd"/>
@@ -173,10 +163,21 @@
         <w:t>Select</w:t>
       </w:r>
       <w:r>
-        <w:t>="./Orders/Order"</w:t>
-      </w:r>
-      <w:r>
-        <w:t xml:space="preserve"> /&gt;</w:t>
+        <w:t>=</w:t>
+      </w:r>
+      <w:proofErr w:type="gramStart"/>
+      <w:r>
+        <w:t>"./</w:t>
+      </w:r>
+      <w:proofErr w:type="gramEnd"/>
+      <w:r>
+        <w:t>Orders/Order"</w:t>
+      </w:r>
+      <w:r>
+        <w:t xml:space="preserve"> </w:t>
+      </w:r>
+      <w:r>
+        <w:t>/&gt;</w:t>
       </w:r>
       <w:r>
         <w:t xml:space="preserve"> #&gt;</w:t>
@@ -184,7 +185,7 @@
     </w:p>
     <w:tbl>
       <w:tblPr>
-        <w:tblStyle w:val="MediumShading1-Accent4"/>
+        <w:tblStyle w:val="1-4"/>
         <w:tblW w:w="0" w:type="auto"/>
         <w:tblLook w:val="04A0" w:firstRow="1" w:lastRow="0" w:firstColumn="1" w:lastColumn="0" w:noHBand="0" w:noVBand="1"/>
       </w:tblPr>
@@ -205,13 +206,13 @@
           <w:p>
             <w:pPr>
               <w:rPr>
-                <w:rStyle w:val="PlaceholderText"/>
+                <w:rStyle w:val="a3"/>
                 <w:color w:val="auto"/>
               </w:rPr>
             </w:pPr>
             <w:r>
               <w:rPr>
-                <w:rStyle w:val="PlaceholderText"/>
+                <w:rStyle w:val="a3"/>
                 <w:color w:val="auto"/>
               </w:rPr>
               <w:t>Description</w:t>
@@ -227,13 +228,13 @@
               <w:jc w:val="right"/>
               <w:cnfStyle w:val="100000000000" w:firstRow="1" w:lastRow="0" w:firstColumn="0" w:lastColumn="0" w:oddVBand="0" w:evenVBand="0" w:oddHBand="0" w:evenHBand="0" w:firstRowFirstColumn="0" w:firstRowLastColumn="0" w:lastRowFirstColumn="0" w:lastRowLastColumn="0"/>
               <w:rPr>
-                <w:rStyle w:val="PlaceholderText"/>
+                <w:rStyle w:val="a3"/>
                 <w:color w:val="auto"/>
               </w:rPr>
             </w:pPr>
             <w:r>
               <w:rPr>
-                <w:rStyle w:val="PlaceholderText"/>
+                <w:rStyle w:val="a3"/>
                 <w:color w:val="auto"/>
               </w:rPr>
               <w:t>Quantity</w:t>
@@ -249,13 +250,13 @@
               <w:jc w:val="right"/>
               <w:cnfStyle w:val="100000000000" w:firstRow="1" w:lastRow="0" w:firstColumn="0" w:lastColumn="0" w:oddVBand="0" w:evenVBand="0" w:oddHBand="0" w:evenHBand="0" w:firstRowFirstColumn="0" w:firstRowLastColumn="0" w:lastRowFirstColumn="0" w:lastRowLastColumn="0"/>
               <w:rPr>
-                <w:rStyle w:val="PlaceholderText"/>
+                <w:rStyle w:val="a3"/>
                 <w:color w:val="auto"/>
               </w:rPr>
             </w:pPr>
             <w:r>
               <w:rPr>
-                <w:rStyle w:val="PlaceholderText"/>
+                <w:rStyle w:val="a3"/>
                 <w:color w:val="auto"/>
               </w:rPr>
               <w:t>Order Date</w:t>
@@ -322,13 +323,13 @@
               <w:jc w:val="right"/>
               <w:cnfStyle w:val="000000100000" w:firstRow="0" w:lastRow="0" w:firstColumn="0" w:lastColumn="0" w:oddVBand="0" w:evenVBand="0" w:oddHBand="1" w:evenHBand="0" w:firstRowFirstColumn="0" w:firstRowLastColumn="0" w:lastRowFirstColumn="0" w:lastRowLastColumn="0"/>
               <w:rPr>
-                <w:rStyle w:val="PlaceholderText"/>
+                <w:rStyle w:val="a3"/>
                 <w:color w:val="auto"/>
               </w:rPr>
             </w:pPr>
             <w:r>
               <w:rPr>
-                <w:rStyle w:val="PlaceholderText"/>
+                <w:rStyle w:val="a3"/>
                 <w:color w:val="auto"/>
               </w:rPr>
               <w:t>./</w:t>
@@ -336,7 +337,7 @@
             <w:proofErr w:type="spellStart"/>
             <w:r>
               <w:rPr>
-                <w:rStyle w:val="PlaceholderText"/>
+                <w:rStyle w:val="a3"/>
                 <w:color w:val="auto"/>
               </w:rPr>
               <w:t>OrderDate</w:t>
@@ -350,7 +351,349 @@
       <w:pPr>
         <w:spacing w:after="0"/>
         <w:rPr>
-          <w:rStyle w:val="PlaceholderText"/>
+          <w:rStyle w:val="a3"/>
+          <w:color w:val="FFFFFF" w:themeColor="background1"/>
+        </w:rPr>
+      </w:pPr>
+    </w:p>
+    <w:p>
+      <w:r>
+        <w:t xml:space="preserve">&lt;# </w:t>
+      </w:r>
+      <w:r>
+        <w:t>&lt;Table Select=</w:t>
+      </w:r>
+      <w:proofErr w:type="gramStart"/>
+      <w:r>
+        <w:t>"./</w:t>
+      </w:r>
+      <w:proofErr w:type="gramEnd"/>
+      <w:r>
+        <w:t>Items</w:t>
+      </w:r>
+      <w:r>
+        <w:t>/</w:t>
+      </w:r>
+      <w:r>
+        <w:t>Item</w:t>
+      </w:r>
+      <w:r>
+        <w:t xml:space="preserve">" </w:t>
+      </w:r>
+      <w:proofErr w:type="spellStart"/>
+      <w:r>
+        <w:t>HeaderRowCount</w:t>
+      </w:r>
+      <w:proofErr w:type="spellEnd"/>
+      <w:r>
+        <w:t>=</w:t>
+      </w:r>
+      <w:r>
+        <w:t>"</w:t>
+      </w:r>
+      <w:r>
+        <w:t>2</w:t>
+      </w:r>
+      <w:r>
+        <w:t>"</w:t>
+      </w:r>
+      <w:r>
+        <w:t>/&gt;</w:t>
+      </w:r>
+      <w:r>
+        <w:t xml:space="preserve"> #&gt;</w:t>
+      </w:r>
+    </w:p>
+    <w:tbl>
+      <w:tblPr>
+        <w:tblStyle w:val="1-4"/>
+        <w:tblW w:w="0" w:type="auto"/>
+        <w:tblBorders>
+          <w:top w:val="single" w:sz="4" w:space="0" w:color="auto"/>
+          <w:left w:val="single" w:sz="4" w:space="0" w:color="auto"/>
+          <w:bottom w:val="single" w:sz="4" w:space="0" w:color="auto"/>
+          <w:right w:val="single" w:sz="4" w:space="0" w:color="auto"/>
+          <w:insideH w:val="single" w:sz="4" w:space="0" w:color="auto"/>
+          <w:insideV w:val="single" w:sz="4" w:space="0" w:color="auto"/>
+        </w:tblBorders>
+        <w:tblLook w:val="04A0" w:firstRow="1" w:lastRow="0" w:firstColumn="1" w:lastColumn="0" w:noHBand="0" w:noVBand="1"/>
+      </w:tblPr>
+      <w:tblGrid>
+        <w:gridCol w:w="2731"/>
+        <w:gridCol w:w="2767"/>
+        <w:gridCol w:w="2767"/>
+      </w:tblGrid>
+      <w:tr>
+        <w:trPr>
+          <w:cnfStyle w:val="100000000000" w:firstRow="1" w:lastRow="0" w:firstColumn="0" w:lastColumn="0" w:oddVBand="0" w:evenVBand="0" w:oddHBand="0" w:evenHBand="0" w:firstRowFirstColumn="0" w:firstRowLastColumn="0" w:lastRowFirstColumn="0" w:lastRowLastColumn="0"/>
+        </w:trPr>
+        <w:tc>
+          <w:tcPr>
+            <w:cnfStyle w:val="001000000000" w:firstRow="0" w:lastRow="0" w:firstColumn="1" w:lastColumn="0" w:oddVBand="0" w:evenVBand="0" w:oddHBand="0" w:evenHBand="0" w:firstRowFirstColumn="0" w:firstRowLastColumn="0" w:lastRowFirstColumn="0" w:lastRowLastColumn="0"/>
+            <w:tcW w:w="2731" w:type="dxa"/>
+            <w:vMerge w:val="restart"/>
+          </w:tcPr>
+          <w:p>
+            <w:pPr>
+              <w:rPr>
+                <w:rStyle w:val="a3"/>
+                <w:color w:val="FFFFFF" w:themeColor="background1"/>
+              </w:rPr>
+            </w:pPr>
+            <w:r>
+              <w:rPr>
+                <w:rStyle w:val="a3"/>
+                <w:rFonts w:hint="eastAsia"/>
+                <w:color w:val="FFFFFF" w:themeColor="background1"/>
+                <w:lang w:eastAsia="zh-CN"/>
+              </w:rPr>
+              <w:t>Name</w:t>
+            </w:r>
+          </w:p>
+        </w:tc>
+        <w:tc>
+          <w:tcPr>
+            <w:tcW w:w="5534" w:type="dxa"/>
+            <w:gridSpan w:val="2"/>
+          </w:tcPr>
+          <w:p>
+            <w:pPr>
+              <w:jc w:val="center"/>
+              <w:cnfStyle w:val="100000000000" w:firstRow="1" w:lastRow="0" w:firstColumn="0" w:lastColumn="0" w:oddVBand="0" w:evenVBand="0" w:oddHBand="0" w:evenHBand="0" w:firstRowFirstColumn="0" w:firstRowLastColumn="0" w:lastRowFirstColumn="0" w:lastRowLastColumn="0"/>
+              <w:rPr>
+                <w:rStyle w:val="a3"/>
+                <w:color w:val="FFFFFF" w:themeColor="background1"/>
+                <w:lang w:eastAsia="zh-CN"/>
+              </w:rPr>
+            </w:pPr>
+            <w:proofErr w:type="spellStart"/>
+            <w:r>
+              <w:rPr>
+                <w:rStyle w:val="a3"/>
+                <w:rFonts w:hint="eastAsia"/>
+                <w:color w:val="FFFFFF" w:themeColor="background1"/>
+                <w:lang w:eastAsia="zh-CN"/>
+              </w:rPr>
+              <w:t>ItemCount</w:t>
+            </w:r>
+            <w:proofErr w:type="spellEnd"/>
+          </w:p>
+        </w:tc>
+      </w:tr>
+      <w:tr>
+        <w:trPr>
+          <w:cnfStyle w:val="000000100000" w:firstRow="0" w:lastRow="0" w:firstColumn="0" w:lastColumn="0" w:oddVBand="0" w:evenVBand="0" w:oddHBand="1" w:evenHBand="0" w:firstRowFirstColumn="0" w:firstRowLastColumn="0" w:lastRowFirstColumn="0" w:lastRowLastColumn="0"/>
+        </w:trPr>
+        <w:tc>
+          <w:tcPr>
+            <w:cnfStyle w:val="001000000000" w:firstRow="0" w:lastRow="0" w:firstColumn="1" w:lastColumn="0" w:oddVBand="0" w:evenVBand="0" w:oddHBand="0" w:evenHBand="0" w:firstRowFirstColumn="0" w:firstRowLastColumn="0" w:lastRowFirstColumn="0" w:lastRowLastColumn="0"/>
+            <w:tcW w:w="2731" w:type="dxa"/>
+            <w:vMerge/>
+            <w:tcBorders>
+              <w:right w:val="none" w:sz="0" w:space="0" w:color="auto"/>
+            </w:tcBorders>
+          </w:tcPr>
+          <w:p>
+            <w:pPr>
+              <w:rPr>
+                <w:rStyle w:val="a3"/>
+                <w:color w:val="FFFFFF" w:themeColor="background1"/>
+              </w:rPr>
+            </w:pPr>
+          </w:p>
+        </w:tc>
+        <w:tc>
+          <w:tcPr>
+            <w:tcW w:w="2767" w:type="dxa"/>
+            <w:tcBorders>
+              <w:left w:val="none" w:sz="0" w:space="0" w:color="auto"/>
+              <w:right w:val="none" w:sz="0" w:space="0" w:color="auto"/>
+            </w:tcBorders>
+            <w:shd w:val="clear" w:color="auto" w:fill="5F497A" w:themeFill="accent4" w:themeFillShade="BF"/>
+          </w:tcPr>
+          <w:p>
+            <w:pPr>
+              <w:jc w:val="center"/>
+              <w:cnfStyle w:val="000000100000" w:firstRow="0" w:lastRow="0" w:firstColumn="0" w:lastColumn="0" w:oddVBand="0" w:evenVBand="0" w:oddHBand="1" w:evenHBand="0" w:firstRowFirstColumn="0" w:firstRowLastColumn="0" w:lastRowFirstColumn="0" w:lastRowLastColumn="0"/>
+              <w:rPr>
+                <w:rStyle w:val="a3"/>
+                <w:b/>
+                <w:bCs/>
+                <w:color w:val="FFFFFF" w:themeColor="background1"/>
+                <w:lang w:eastAsia="zh-CN"/>
+              </w:rPr>
+            </w:pPr>
+            <w:proofErr w:type="spellStart"/>
+            <w:r>
+              <w:rPr>
+                <w:rStyle w:val="a3"/>
+                <w:rFonts w:hint="eastAsia"/>
+                <w:b/>
+                <w:bCs/>
+                <w:color w:val="FFFFFF" w:themeColor="background1"/>
+                <w:lang w:eastAsia="zh-CN"/>
+              </w:rPr>
+              <w:t>MinCount</w:t>
+            </w:r>
+            <w:proofErr w:type="spellEnd"/>
+          </w:p>
+        </w:tc>
+        <w:tc>
+          <w:tcPr>
+            <w:tcW w:w="2767" w:type="dxa"/>
+            <w:tcBorders>
+              <w:left w:val="none" w:sz="0" w:space="0" w:color="auto"/>
+            </w:tcBorders>
+            <w:shd w:val="clear" w:color="auto" w:fill="5F497A" w:themeFill="accent4" w:themeFillShade="BF"/>
+          </w:tcPr>
+          <w:p>
+            <w:pPr>
+              <w:jc w:val="center"/>
+              <w:cnfStyle w:val="000000100000" w:firstRow="0" w:lastRow="0" w:firstColumn="0" w:lastColumn="0" w:oddVBand="0" w:evenVBand="0" w:oddHBand="1" w:evenHBand="0" w:firstRowFirstColumn="0" w:firstRowLastColumn="0" w:lastRowFirstColumn="0" w:lastRowLastColumn="0"/>
+              <w:rPr>
+                <w:rStyle w:val="a3"/>
+                <w:b/>
+                <w:bCs/>
+                <w:color w:val="FFFFFF" w:themeColor="background1"/>
+                <w:lang w:eastAsia="zh-CN"/>
+              </w:rPr>
+            </w:pPr>
+            <w:proofErr w:type="spellStart"/>
+            <w:r>
+              <w:rPr>
+                <w:rStyle w:val="a3"/>
+                <w:rFonts w:hint="eastAsia"/>
+                <w:b/>
+                <w:bCs/>
+                <w:color w:val="FFFFFF" w:themeColor="background1"/>
+                <w:lang w:eastAsia="zh-CN"/>
+              </w:rPr>
+              <w:t>MaxCount</w:t>
+            </w:r>
+            <w:proofErr w:type="spellEnd"/>
+          </w:p>
+        </w:tc>
+      </w:tr>
+      <w:tr>
+        <w:trPr>
+          <w:cnfStyle w:val="000000010000" w:firstRow="0" w:lastRow="0" w:firstColumn="0" w:lastColumn="0" w:oddVBand="0" w:evenVBand="0" w:oddHBand="0" w:evenHBand="1" w:firstRowFirstColumn="0" w:firstRowLastColumn="0" w:lastRowFirstColumn="0" w:lastRowLastColumn="0"/>
+        </w:trPr>
+        <w:tc>
+          <w:tcPr>
+            <w:cnfStyle w:val="001000000000" w:firstRow="0" w:lastRow="0" w:firstColumn="1" w:lastColumn="0" w:oddVBand="0" w:evenVBand="0" w:oddHBand="0" w:evenHBand="0" w:firstRowFirstColumn="0" w:firstRowLastColumn="0" w:lastRowFirstColumn="0" w:lastRowLastColumn="0"/>
+            <w:tcW w:w="2731" w:type="dxa"/>
+            <w:tcBorders>
+              <w:right w:val="none" w:sz="0" w:space="0" w:color="auto"/>
+            </w:tcBorders>
+          </w:tcPr>
+          <w:p>
+            <w:pPr>
+              <w:rPr>
+                <w:bCs w:val="0"/>
+              </w:rPr>
+            </w:pPr>
+            <w:proofErr w:type="gramStart"/>
+            <w:r>
+              <w:rPr>
+                <w:b w:val="0"/>
+                <w:bCs w:val="0"/>
+              </w:rPr>
+              <w:t>./</w:t>
+            </w:r>
+            <w:proofErr w:type="gramEnd"/>
+            <w:r>
+              <w:rPr>
+                <w:b w:val="0"/>
+                <w:bCs w:val="0"/>
+              </w:rPr>
+              <w:t>Name</w:t>
+            </w:r>
+          </w:p>
+        </w:tc>
+        <w:tc>
+          <w:tcPr>
+            <w:tcW w:w="2767" w:type="dxa"/>
+            <w:tcBorders>
+              <w:left w:val="none" w:sz="0" w:space="0" w:color="auto"/>
+              <w:right w:val="none" w:sz="0" w:space="0" w:color="auto"/>
+            </w:tcBorders>
+          </w:tcPr>
+          <w:p>
+            <w:pPr>
+              <w:jc w:val="right"/>
+              <w:cnfStyle w:val="000000010000" w:firstRow="0" w:lastRow="0" w:firstColumn="0" w:lastColumn="0" w:oddVBand="0" w:evenVBand="0" w:oddHBand="0" w:evenHBand="1" w:firstRowFirstColumn="0" w:firstRowLastColumn="0" w:lastRowFirstColumn="0" w:lastRowLastColumn="0"/>
+            </w:pPr>
+            <w:proofErr w:type="gramStart"/>
+            <w:r>
+              <w:t>./</w:t>
+            </w:r>
+            <w:proofErr w:type="spellStart"/>
+            <w:proofErr w:type="gramEnd"/>
+            <w:r>
+              <w:t>MinCount</w:t>
+            </w:r>
+            <w:proofErr w:type="spellEnd"/>
+          </w:p>
+        </w:tc>
+        <w:tc>
+          <w:tcPr>
+            <w:tcW w:w="2767" w:type="dxa"/>
+            <w:tcBorders>
+              <w:left w:val="none" w:sz="0" w:space="0" w:color="auto"/>
+            </w:tcBorders>
+          </w:tcPr>
+          <w:p>
+            <w:pPr>
+              <w:jc w:val="right"/>
+              <w:cnfStyle w:val="000000010000" w:firstRow="0" w:lastRow="0" w:firstColumn="0" w:lastColumn="0" w:oddVBand="0" w:evenVBand="0" w:oddHBand="0" w:evenHBand="1" w:firstRowFirstColumn="0" w:firstRowLastColumn="0" w:lastRowFirstColumn="0" w:lastRowLastColumn="0"/>
+              <w:rPr>
+                <w:lang w:eastAsia="zh-CN"/>
+              </w:rPr>
+            </w:pPr>
+            <w:proofErr w:type="gramStart"/>
+            <w:r>
+              <w:rPr>
+                <w:rFonts w:hint="eastAsia"/>
+                <w:lang w:eastAsia="zh-CN"/>
+              </w:rPr>
+              <w:t>.</w:t>
+            </w:r>
+            <w:r>
+              <w:rPr>
+                <w:lang w:eastAsia="zh-CN"/>
+              </w:rPr>
+              <w:t>/</w:t>
+            </w:r>
+            <w:proofErr w:type="gramEnd"/>
+            <w:r>
+              <w:t xml:space="preserve"> </w:t>
+            </w:r>
+            <w:proofErr w:type="spellStart"/>
+            <w:r>
+              <w:rPr>
+                <w:lang w:eastAsia="zh-CN"/>
+              </w:rPr>
+              <w:t>MaxCount</w:t>
+            </w:r>
+            <w:proofErr w:type="spellEnd"/>
+          </w:p>
+        </w:tc>
+      </w:tr>
+    </w:tbl>
+    <w:p>
+      <w:pPr>
+        <w:spacing w:after="0"/>
+        <w:rPr>
+          <w:rStyle w:val="a3"/>
+          <w:color w:val="FFFFFF" w:themeColor="background1"/>
+        </w:rPr>
+      </w:pPr>
+    </w:p>
+    <w:p>
+      <w:pPr>
+        <w:spacing w:after="0"/>
+        <w:rPr>
+          <w:rStyle w:val="a3"/>
           <w:color w:val="FFFFFF" w:themeColor="background1"/>
         </w:rPr>
       </w:pPr>
@@ -541,11 +884,11 @@
         <w:t>Select</w:t>
       </w:r>
       <w:r>
-        <w:t>="</w:t>
+        <w:t>=</w:t>
       </w:r>
       <w:proofErr w:type="gramStart"/>
       <w:r>
-        <w:t>./</w:t>
+        <w:t>"./</w:t>
       </w:r>
       <w:proofErr w:type="spellStart"/>
       <w:proofErr w:type="gramEnd"/>
@@ -736,12 +1079,62 @@
 </w:document>
 </file>
 
+<file path=word/endnotes.xml><?xml version="1.0" encoding="utf-8"?>
+<w:endnotes xmlns:wpc="http://schemas.microsoft.com/office/word/2010/wordprocessingCanvas" xmlns:cx="http://schemas.microsoft.com/office/drawing/2014/chartex" xmlns:cx1="http://schemas.microsoft.com/office/drawing/2015/9/8/chartex" xmlns:cx2="http://schemas.microsoft.com/office/drawing/2015/10/21/chartex" xmlns:cx3="http://schemas.microsoft.com/office/drawing/2016/5/9/chartex" xmlns:cx4="http://schemas.microsoft.com/office/drawing/2016/5/10/chartex" xmlns:cx5="http://schemas.microsoft.com/office/drawing/2016/5/11/chartex" xmlns:cx6="http://schemas.microsoft.com/office/drawing/2016/5/12/chartex" xmlns:cx7="http://schemas.microsoft.com/office/drawing/2016/5/13/chartex" xmlns:cx8="http://schemas.microsoft.com/office/drawing/2016/5/14/chartex" xmlns:mc="http://schemas.openxmlformats.org/markup-compatibility/2006" xmlns:aink="http://schemas.microsoft.com/office/drawing/2016/ink" xmlns:am3d="http://schemas.microsoft.com/office/drawing/2017/model3d" xmlns:o="urn:schemas-microsoft-com:office:office" xmlns:r="http://schemas.openxmlformats.org/officeDocument/2006/relationships" xmlns:m="http://schemas.openxmlformats.org/officeDocument/2006/math" xmlns:v="urn:schemas-microsoft-com:vml" xmlns:wp14="http://schemas.microsoft.com/office/word/2010/wordprocessingDrawing" xmlns:wp="http://schemas.openxmlformats.org/drawingml/2006/wordprocessingDrawing" xmlns:w10="urn:schemas-microsoft-com:office:word" xmlns:w="http://schemas.openxmlformats.org/wordprocessingml/2006/main" xmlns:w14="http://schemas.microsoft.com/office/word/2010/wordml" xmlns:w15="http://schemas.microsoft.com/office/word/2012/wordml" xmlns:w16cex="http://schemas.microsoft.com/office/word/2018/wordml/cex" xmlns:w16cid="http://schemas.microsoft.com/office/word/2016/wordml/cid" xmlns:w16="http://schemas.microsoft.com/office/word/2018/wordml" xmlns:w16se="http://schemas.microsoft.com/office/word/2015/wordml/symex" xmlns:wpg="http://schemas.microsoft.com/office/word/2010/wordprocessingGroup" xmlns:wpi="http://schemas.microsoft.com/office/word/2010/wordprocessingInk" xmlns:wne="http://schemas.microsoft.com/office/word/2006/wordml" xmlns:wps="http://schemas.microsoft.com/office/word/2010/wordprocessingShape" mc:Ignorable="w14 w15 w16se w16cid w16 w16cex wp14">
+  <w:endnote w:type="separator" w:id="-1">
+    <w:p>
+      <w:pPr>
+        <w:spacing w:after="0" w:line="240" w:lineRule="auto"/>
+      </w:pPr>
+      <w:r>
+        <w:separator/>
+      </w:r>
+    </w:p>
+  </w:endnote>
+  <w:endnote w:type="continuationSeparator" w:id="0">
+    <w:p>
+      <w:pPr>
+        <w:spacing w:after="0" w:line="240" w:lineRule="auto"/>
+      </w:pPr>
+      <w:r>
+        <w:continuationSeparator/>
+      </w:r>
+    </w:p>
+  </w:endnote>
+</w:endnotes>
+</file>
+
+<file path=word/footnotes.xml><?xml version="1.0" encoding="utf-8"?>
+<w:footnotes xmlns:wpc="http://schemas.microsoft.com/office/word/2010/wordprocessingCanvas" xmlns:cx="http://schemas.microsoft.com/office/drawing/2014/chartex" xmlns:cx1="http://schemas.microsoft.com/office/drawing/2015/9/8/chartex" xmlns:cx2="http://schemas.microsoft.com/office/drawing/2015/10/21/chartex" xmlns:cx3="http://schemas.microsoft.com/office/drawing/2016/5/9/chartex" xmlns:cx4="http://schemas.microsoft.com/office/drawing/2016/5/10/chartex" xmlns:cx5="http://schemas.microsoft.com/office/drawing/2016/5/11/chartex" xmlns:cx6="http://schemas.microsoft.com/office/drawing/2016/5/12/chartex" xmlns:cx7="http://schemas.microsoft.com/office/drawing/2016/5/13/chartex" xmlns:cx8="http://schemas.microsoft.com/office/drawing/2016/5/14/chartex" xmlns:mc="http://schemas.openxmlformats.org/markup-compatibility/2006" xmlns:aink="http://schemas.microsoft.com/office/drawing/2016/ink" xmlns:am3d="http://schemas.microsoft.com/office/drawing/2017/model3d" xmlns:o="urn:schemas-microsoft-com:office:office" xmlns:r="http://schemas.openxmlformats.org/officeDocument/2006/relationships" xmlns:m="http://schemas.openxmlformats.org/officeDocument/2006/math" xmlns:v="urn:schemas-microsoft-com:vml" xmlns:wp14="http://schemas.microsoft.com/office/word/2010/wordprocessingDrawing" xmlns:wp="http://schemas.openxmlformats.org/drawingml/2006/wordprocessingDrawing" xmlns:w10="urn:schemas-microsoft-com:office:word" xmlns:w="http://schemas.openxmlformats.org/wordprocessingml/2006/main" xmlns:w14="http://schemas.microsoft.com/office/word/2010/wordml" xmlns:w15="http://schemas.microsoft.com/office/word/2012/wordml" xmlns:w16cex="http://schemas.microsoft.com/office/word/2018/wordml/cex" xmlns:w16cid="http://schemas.microsoft.com/office/word/2016/wordml/cid" xmlns:w16="http://schemas.microsoft.com/office/word/2018/wordml" xmlns:w16se="http://schemas.microsoft.com/office/word/2015/wordml/symex" xmlns:wpg="http://schemas.microsoft.com/office/word/2010/wordprocessingGroup" xmlns:wpi="http://schemas.microsoft.com/office/word/2010/wordprocessingInk" xmlns:wne="http://schemas.microsoft.com/office/word/2006/wordml" xmlns:wps="http://schemas.microsoft.com/office/word/2010/wordprocessingShape" mc:Ignorable="w14 w15 w16se w16cid w16 w16cex wp14">
+  <w:footnote w:type="separator" w:id="-1">
+    <w:p>
+      <w:pPr>
+        <w:spacing w:after="0" w:line="240" w:lineRule="auto"/>
+      </w:pPr>
+      <w:r>
+        <w:separator/>
+      </w:r>
+    </w:p>
+  </w:footnote>
+  <w:footnote w:type="continuationSeparator" w:id="0">
+    <w:p>
+      <w:pPr>
+        <w:spacing w:after="0" w:line="240" w:lineRule="auto"/>
+      </w:pPr>
+      <w:r>
+        <w:continuationSeparator/>
+      </w:r>
+    </w:p>
+  </w:footnote>
+</w:footnotes>
+</file>
+
 <file path=word/styles.xml><?xml version="1.0" encoding="utf-8"?>
-<w:styles xmlns:mc="http://schemas.openxmlformats.org/markup-compatibility/2006" xmlns:r="http://schemas.openxmlformats.org/officeDocument/2006/relationships" xmlns:w="http://schemas.openxmlformats.org/wordprocessingml/2006/main" xmlns:w14="http://schemas.microsoft.com/office/word/2010/wordml" xmlns:w15="http://schemas.microsoft.com/office/word/2012/wordml" mc:Ignorable="w14 w15">
+<w:styles xmlns:mc="http://schemas.openxmlformats.org/markup-compatibility/2006" xmlns:r="http://schemas.openxmlformats.org/officeDocument/2006/relationships" xmlns:w="http://schemas.openxmlformats.org/wordprocessingml/2006/main" xmlns:w14="http://schemas.microsoft.com/office/word/2010/wordml" xmlns:w15="http://schemas.microsoft.com/office/word/2012/wordml" xmlns:w16cex="http://schemas.microsoft.com/office/word/2018/wordml/cex" xmlns:w16cid="http://schemas.microsoft.com/office/word/2016/wordml/cid" xmlns:w16="http://schemas.microsoft.com/office/word/2018/wordml" xmlns:w16se="http://schemas.microsoft.com/office/word/2015/wordml/symex" mc:Ignorable="w14 w15 w16se w16cid w16 w16cex">
   <w:docDefaults>
     <w:rPrDefault>
       <w:rPr>
-        <w:rFonts w:asciiTheme="minorHAnsi" w:eastAsiaTheme="minorHAnsi" w:hAnsiTheme="minorHAnsi" w:cstheme="minorBidi"/>
+        <w:rFonts w:asciiTheme="minorHAnsi" w:eastAsiaTheme="minorEastAsia" w:hAnsiTheme="minorHAnsi" w:cstheme="minorBidi"/>
         <w:sz w:val="22"/>
         <w:szCs w:val="22"/>
         <w:lang w:val="en-US" w:eastAsia="en-US" w:bidi="ar-SA"/>
@@ -753,7 +1146,7 @@
       </w:pPr>
     </w:pPrDefault>
   </w:docDefaults>
-  <w:latentStyles w:defLockedState="0" w:defUIPriority="99" w:defSemiHidden="0" w:defUnhideWhenUsed="0" w:defQFormat="0" w:count="371">
+  <w:latentStyles w:defLockedState="0" w:defUIPriority="99" w:defSemiHidden="0" w:defUnhideWhenUsed="0" w:defQFormat="0" w:count="376">
     <w:lsdException w:name="Normal" w:uiPriority="0" w:qFormat="1"/>
     <w:lsdException w:name="heading 1" w:uiPriority="9" w:qFormat="1"/>
     <w:lsdException w:name="heading 2" w:semiHidden="1" w:uiPriority="9" w:unhideWhenUsed="1" w:qFormat="1"/>
@@ -1125,19 +1518,24 @@
     <w:lsdException w:name="List Table 5 Dark Accent 6" w:uiPriority="50"/>
     <w:lsdException w:name="List Table 6 Colorful Accent 6" w:uiPriority="51"/>
     <w:lsdException w:name="List Table 7 Colorful Accent 6" w:uiPriority="52"/>
+    <w:lsdException w:name="Mention" w:semiHidden="1" w:unhideWhenUsed="1"/>
+    <w:lsdException w:name="Smart Hyperlink" w:semiHidden="1" w:unhideWhenUsed="1"/>
+    <w:lsdException w:name="Hashtag" w:semiHidden="1" w:unhideWhenUsed="1"/>
+    <w:lsdException w:name="Unresolved Mention" w:semiHidden="1" w:unhideWhenUsed="1"/>
+    <w:lsdException w:name="Smart Link" w:semiHidden="1" w:unhideWhenUsed="1"/>
   </w:latentStyles>
-  <w:style w:type="paragraph" w:default="1" w:styleId="Normal">
+  <w:style w:type="paragraph" w:default="1" w:styleId="a">
     <w:name w:val="Normal"/>
     <w:qFormat/>
     <w:rsid w:val="00EC46F9"/>
   </w:style>
-  <w:style w:type="character" w:default="1" w:styleId="DefaultParagraphFont">
+  <w:style w:type="character" w:default="1" w:styleId="a0">
     <w:name w:val="Default Paragraph Font"/>
     <w:uiPriority w:val="1"/>
     <w:semiHidden/>
     <w:unhideWhenUsed/>
   </w:style>
-  <w:style w:type="table" w:default="1" w:styleId="TableNormal">
+  <w:style w:type="table" w:default="1" w:styleId="a1">
     <w:name w:val="Normal Table"/>
     <w:uiPriority w:val="99"/>
     <w:semiHidden/>
@@ -1152,15 +1550,15 @@
       </w:tblCellMar>
     </w:tblPr>
   </w:style>
-  <w:style w:type="numbering" w:default="1" w:styleId="NoList">
+  <w:style w:type="numbering" w:default="1" w:styleId="a2">
     <w:name w:val="No List"/>
     <w:uiPriority w:val="99"/>
     <w:semiHidden/>
     <w:unhideWhenUsed/>
   </w:style>
-  <w:style w:type="character" w:styleId="PlaceholderText">
+  <w:style w:type="character" w:styleId="a3">
     <w:name w:val="Placeholder Text"/>
-    <w:basedOn w:val="DefaultParagraphFont"/>
+    <w:basedOn w:val="a0"/>
     <w:uiPriority w:val="99"/>
     <w:semiHidden/>
     <w:rsid w:val="00EC46F9"/>
@@ -1168,9 +1566,9 @@
       <w:color w:val="808080"/>
     </w:rPr>
   </w:style>
-  <w:style w:type="table" w:styleId="MediumShading1-Accent4">
+  <w:style w:type="table" w:styleId="1-4">
     <w:name w:val="Medium Shading 1 Accent 4"/>
-    <w:basedOn w:val="TableNormal"/>
+    <w:basedOn w:val="a1"/>
     <w:uiPriority w:val="63"/>
     <w:rsid w:val="00EC46F9"/>
     <w:pPr>
@@ -1267,10 +1665,10 @@
       </w:tcPr>
     </w:tblStylePr>
   </w:style>
-  <w:style w:type="paragraph" w:styleId="BalloonText">
+  <w:style w:type="paragraph" w:styleId="a4">
     <w:name w:val="Balloon Text"/>
-    <w:basedOn w:val="Normal"/>
-    <w:link w:val="BalloonTextChar"/>
+    <w:basedOn w:val="a"/>
+    <w:link w:val="a5"/>
     <w:uiPriority w:val="99"/>
     <w:semiHidden/>
     <w:unhideWhenUsed/>
@@ -1284,10 +1682,10 @@
       <w:szCs w:val="16"/>
     </w:rPr>
   </w:style>
-  <w:style w:type="character" w:customStyle="1" w:styleId="BalloonTextChar">
-    <w:name w:val="Balloon Text Char"/>
-    <w:basedOn w:val="DefaultParagraphFont"/>
-    <w:link w:val="BalloonText"/>
+  <w:style w:type="character" w:customStyle="1" w:styleId="a5">
+    <w:name w:val="批注框文本 字符"/>
+    <w:basedOn w:val="a0"/>
+    <w:link w:val="a4"/>
     <w:uiPriority w:val="99"/>
     <w:semiHidden/>
     <w:rsid w:val="00EC46F9"/>
@@ -1299,7 +1697,7 @@
   </w:style>
   <w:style w:type="paragraph" w:customStyle="1" w:styleId="Code">
     <w:name w:val="Code"/>
-    <w:basedOn w:val="Normal"/>
+    <w:basedOn w:val="a"/>
     <w:qFormat/>
     <w:rsid w:val="00151C1F"/>
     <w:pPr>
@@ -1307,6 +1705,72 @@
     </w:pPr>
     <w:rPr>
       <w:rFonts w:ascii="Courier New" w:hAnsi="Courier New" w:cs="Courier New"/>
+    </w:rPr>
+  </w:style>
+  <w:style w:type="paragraph" w:styleId="a6">
+    <w:name w:val="header"/>
+    <w:basedOn w:val="a"/>
+    <w:link w:val="a7"/>
+    <w:uiPriority w:val="99"/>
+    <w:unhideWhenUsed/>
+    <w:rsid w:val="005D361E"/>
+    <w:pPr>
+      <w:pBdr>
+        <w:bottom w:val="single" w:sz="6" w:space="1" w:color="auto"/>
+      </w:pBdr>
+      <w:tabs>
+        <w:tab w:val="center" w:pos="4153"/>
+        <w:tab w:val="right" w:pos="8306"/>
+      </w:tabs>
+      <w:snapToGrid w:val="0"/>
+      <w:spacing w:line="240" w:lineRule="auto"/>
+      <w:jc w:val="center"/>
+    </w:pPr>
+    <w:rPr>
+      <w:sz w:val="18"/>
+      <w:szCs w:val="18"/>
+    </w:rPr>
+  </w:style>
+  <w:style w:type="character" w:customStyle="1" w:styleId="a7">
+    <w:name w:val="页眉 字符"/>
+    <w:basedOn w:val="a0"/>
+    <w:link w:val="a6"/>
+    <w:uiPriority w:val="99"/>
+    <w:rsid w:val="005D361E"/>
+    <w:rPr>
+      <w:sz w:val="18"/>
+      <w:szCs w:val="18"/>
+    </w:rPr>
+  </w:style>
+  <w:style w:type="paragraph" w:styleId="a8">
+    <w:name w:val="footer"/>
+    <w:basedOn w:val="a"/>
+    <w:link w:val="a9"/>
+    <w:uiPriority w:val="99"/>
+    <w:unhideWhenUsed/>
+    <w:rsid w:val="005D361E"/>
+    <w:pPr>
+      <w:tabs>
+        <w:tab w:val="center" w:pos="4153"/>
+        <w:tab w:val="right" w:pos="8306"/>
+      </w:tabs>
+      <w:snapToGrid w:val="0"/>
+      <w:spacing w:line="240" w:lineRule="auto"/>
+    </w:pPr>
+    <w:rPr>
+      <w:sz w:val="18"/>
+      <w:szCs w:val="18"/>
+    </w:rPr>
+  </w:style>
+  <w:style w:type="character" w:customStyle="1" w:styleId="a9">
+    <w:name w:val="页脚 字符"/>
+    <w:basedOn w:val="a0"/>
+    <w:link w:val="a8"/>
+    <w:uiPriority w:val="99"/>
+    <w:rsid w:val="005D361E"/>
+    <w:rPr>
+      <w:sz w:val="18"/>
+      <w:szCs w:val="18"/>
     </w:rPr>
   </w:style>
 </w:styles>

</xml_diff>